<commit_message>
CFAR Fixed Point Conversion
</commit_message>
<xml_diff>
--- a/Documentation/Post Processing Server.docx
+++ b/Documentation/Post Processing Server.docx
@@ -208,6 +208,9 @@
       <w:r>
         <w:t>Estimated range to target</w:t>
       </w:r>
+      <w:r>
+        <w:t>, in meters</w:t>
+      </w:r>
     </w:p>
     <w:p>
       <w:pPr>
@@ -242,13 +245,10 @@
         </w:numPr>
       </w:pPr>
       <w:r>
-        <w:t xml:space="preserve">Estimated </w:t>
-      </w:r>
-      <w:r>
-        <w:t>Doppler range rate of</w:t>
-      </w:r>
-      <w:r>
-        <w:t xml:space="preserve"> target</w:t>
+        <w:t>Estimated Doppler range rate of target</w:t>
+      </w:r>
+      <w:r>
+        <w:t>, in meters per second</w:t>
       </w:r>
     </w:p>
     <w:p>
@@ -292,10 +292,10 @@
         </w:numPr>
       </w:pPr>
       <w:r>
-        <w:t xml:space="preserve">Estimated </w:t>
-      </w:r>
-      <w:r>
-        <w:t>azimuth bearing of target</w:t>
+        <w:t>Estimated azimuth bearing of target</w:t>
+      </w:r>
+      <w:r>
+        <w:t>, in degrees</w:t>
       </w:r>
     </w:p>
     <w:p>
@@ -319,13 +319,7 @@
         </w:numPr>
       </w:pPr>
       <w:r>
-        <w:t>‘</w:t>
-      </w:r>
-      <w:r>
-        <w:t>steer</w:t>
-      </w:r>
-      <w:r>
-        <w:t>’</w:t>
+        <w:t>‘steer’</w:t>
       </w:r>
     </w:p>
     <w:p>
@@ -339,6 +333,9 @@
       <w:r>
         <w:t>Antenna array steering direction</w:t>
       </w:r>
+      <w:r>
+        <w:t>, in degrees</w:t>
+      </w:r>
     </w:p>
     <w:p>
       <w:pPr>
@@ -361,13 +358,7 @@
         </w:numPr>
       </w:pPr>
       <w:r>
-        <w:t>‘</w:t>
-      </w:r>
-      <w:r>
-        <w:t>SNR</w:t>
-      </w:r>
-      <w:r>
-        <w:t>’</w:t>
+        <w:t>‘SNR’</w:t>
       </w:r>
     </w:p>
     <w:p>
@@ -379,10 +370,10 @@
         </w:numPr>
       </w:pPr>
       <w:r>
-        <w:t xml:space="preserve">Estimated </w:t>
-      </w:r>
-      <w:r>
-        <w:t>signal-to-noise ratio of target reflection</w:t>
+        <w:t>Estimated signal-to-noise ratio of target reflection</w:t>
+      </w:r>
+      <w:r>
+        <w:t>, in decibels</w:t>
       </w:r>
     </w:p>
     <w:p>
@@ -443,10 +434,7 @@
         </w:numPr>
       </w:pPr>
       <w:r>
-        <w:t xml:space="preserve">Boolean </w:t>
-      </w:r>
-      <w:r>
-        <w:t>(# of radar units) x (# of frames) array</w:t>
+        <w:t>Boolean (# of radar units) x (# of frames) array</w:t>
       </w:r>
     </w:p>
     <w:p>

</xml_diff>